<commit_message>
Pequenas alterações no DI 2, 3 e 4
</commit_message>
<xml_diff>
--- a/Modelo de Caso de Uso (MCU)/Descrição/DI_002_Manter_Livros.docx
+++ b/Modelo de Caso de Uso (MCU)/Descrição/DI_002_Manter_Livros.docx
@@ -957,7 +957,7 @@
           <w:r>
             <w:fldChar w:fldCharType="separate"/>
           </w:r>
-          <w:hyperlink w:anchor="_Toc479062558" w:history="1">
+          <w:hyperlink w:anchor="_Toc479606344" w:history="1">
             <w:r>
               <w:rPr>
                 <w:rStyle w:val="Hyperlink"/>
@@ -1000,7 +1000,7 @@
                 <w:noProof/>
                 <w:webHidden/>
               </w:rPr>
-              <w:instrText xml:space="preserve"> PAGEREF _Toc479062558 \h </w:instrText>
+              <w:instrText xml:space="preserve"> PAGEREF _Toc479606344 \h </w:instrText>
             </w:r>
             <w:r>
               <w:rPr>
@@ -1020,7 +1020,7 @@
                 <w:noProof/>
                 <w:webHidden/>
               </w:rPr>
-              <w:t>3</w:t>
+              <w:t>4</w:t>
             </w:r>
             <w:r>
               <w:rPr>
@@ -1045,7 +1045,7 @@
               <w:lang w:eastAsia="pt-BR"/>
             </w:rPr>
           </w:pPr>
-          <w:hyperlink w:anchor="_Toc479062559" w:history="1">
+          <w:hyperlink w:anchor="_Toc479606345" w:history="1">
             <w:r>
               <w:rPr>
                 <w:rStyle w:val="Hyperlink"/>
@@ -1088,7 +1088,7 @@
                 <w:noProof/>
                 <w:webHidden/>
               </w:rPr>
-              <w:instrText xml:space="preserve"> PAGEREF _Toc479062559 \h </w:instrText>
+              <w:instrText xml:space="preserve"> PAGEREF _Toc479606345 \h </w:instrText>
             </w:r>
             <w:r>
               <w:rPr>
@@ -1132,13 +1132,13 @@
               <w:lang w:eastAsia="pt-BR"/>
             </w:rPr>
           </w:pPr>
-          <w:hyperlink w:anchor="_Toc479062560" w:history="1">
+          <w:hyperlink w:anchor="_Toc479606346" w:history="1">
             <w:r>
               <w:rPr>
                 <w:rStyle w:val="Hyperlink"/>
                 <w:noProof/>
               </w:rPr>
-              <w:t>PT1. TELA DE LOGIN</w:t>
+              <w:t>PT1. TELA MANTER LIVROS</w:t>
             </w:r>
             <w:r>
               <w:rPr>
@@ -1159,7 +1159,7 @@
                 <w:noProof/>
                 <w:webHidden/>
               </w:rPr>
-              <w:instrText xml:space="preserve"> PAGEREF _Toc479062560 \h </w:instrText>
+              <w:instrText xml:space="preserve"> PAGEREF _Toc479606346 \h </w:instrText>
             </w:r>
             <w:r>
               <w:rPr>
@@ -1203,7 +1203,7 @@
               <w:lang w:eastAsia="pt-BR"/>
             </w:rPr>
           </w:pPr>
-          <w:hyperlink w:anchor="_Toc479062561" w:history="1">
+          <w:hyperlink w:anchor="_Toc479606347" w:history="1">
             <w:r>
               <w:rPr>
                 <w:rStyle w:val="Hyperlink"/>
@@ -1230,7 +1230,7 @@
                 <w:noProof/>
                 <w:webHidden/>
               </w:rPr>
-              <w:instrText xml:space="preserve"> PAGEREF _Toc479062561 \h </w:instrText>
+              <w:instrText xml:space="preserve"> PAGEREF _Toc479606347 \h </w:instrText>
             </w:r>
             <w:r>
               <w:rPr>
@@ -1275,7 +1275,7 @@
               <w:lang w:eastAsia="pt-BR"/>
             </w:rPr>
           </w:pPr>
-          <w:hyperlink w:anchor="_Toc479062562" w:history="1">
+          <w:hyperlink w:anchor="_Toc479606348" w:history="1">
             <w:r>
               <w:rPr>
                 <w:rStyle w:val="Hyperlink"/>
@@ -1318,7 +1318,7 @@
                 <w:noProof/>
                 <w:webHidden/>
               </w:rPr>
-              <w:instrText xml:space="preserve"> PAGEREF _Toc479062562 \h </w:instrText>
+              <w:instrText xml:space="preserve"> PAGEREF _Toc479606348 \h </w:instrText>
             </w:r>
             <w:r>
               <w:rPr>
@@ -1338,7 +1338,7 @@
                 <w:noProof/>
                 <w:webHidden/>
               </w:rPr>
-              <w:t>11</w:t>
+              <w:t>10</w:t>
             </w:r>
             <w:r>
               <w:rPr>
@@ -1571,7 +1571,7 @@
       <w:pPr>
         <w:pStyle w:val="Ttulo1"/>
       </w:pPr>
-      <w:bookmarkStart w:id="0" w:name="_Toc479062558"/>
+      <w:bookmarkStart w:id="0" w:name="_Toc479606344"/>
       <w:r>
         <w:lastRenderedPageBreak/>
         <w:t>OBJETIVO</w:t>
@@ -1620,7 +1620,7 @@
       <w:pPr>
         <w:pStyle w:val="Ttulo1"/>
       </w:pPr>
-      <w:bookmarkStart w:id="1" w:name="_Toc479062559"/>
+      <w:bookmarkStart w:id="1" w:name="_Toc479606345"/>
       <w:r>
         <w:lastRenderedPageBreak/>
         <w:t>DETALHAMENTO</w:t>
@@ -1636,17 +1636,17 @@
       <w:pPr>
         <w:pStyle w:val="Ttulo2"/>
       </w:pPr>
-      <w:bookmarkStart w:id="2" w:name="_Toc479062560"/>
+      <w:bookmarkStart w:id="2" w:name="_Toc479606346"/>
       <w:r>
         <w:t xml:space="preserve">PT1. </w:t>
       </w:r>
       <w:r>
         <w:t xml:space="preserve">TELA </w:t>
       </w:r>
-      <w:bookmarkEnd w:id="2"/>
       <w:r>
         <w:t>MANTER LIVROS</w:t>
       </w:r>
+      <w:bookmarkEnd w:id="2"/>
     </w:p>
     <w:p/>
     <w:p>
@@ -5741,8 +5741,6 @@
               </w:rPr>
               <w:t xml:space="preserve">Faz solicitação dos empréstimos </w:t>
             </w:r>
-            <w:bookmarkStart w:id="3" w:name="_GoBack"/>
-            <w:bookmarkEnd w:id="3"/>
           </w:p>
         </w:tc>
       </w:tr>
@@ -5759,29 +5757,23 @@
     <w:p/>
     <w:p/>
     <w:p/>
-    <w:p/>
-    <w:p/>
-    <w:p/>
-    <w:p/>
-    <w:p/>
-    <w:p/>
-    <w:p/>
-    <w:p/>
-    <w:p/>
     <w:p>
       <w:pPr>
         <w:pStyle w:val="Ttulo2"/>
       </w:pPr>
-      <w:bookmarkStart w:id="4" w:name="_Toc479062561"/>
+      <w:bookmarkStart w:id="3" w:name="_Toc479606347"/>
       <w:r>
+        <w:lastRenderedPageBreak/>
         <w:t>PT2. TELA DE CADASTRO</w:t>
       </w:r>
-      <w:bookmarkEnd w:id="4"/>
+      <w:bookmarkEnd w:id="3"/>
+      <w:r>
+        <w:t xml:space="preserve"> DE LIVROS</w:t>
+      </w:r>
     </w:p>
     <w:p>
       <w:r>
         <w:tab/>
-        <w:t>SERÁ FEITA NA ETAPA DE PROTÓTIPOS</w:t>
       </w:r>
     </w:p>
     <w:p/>
@@ -5876,6 +5868,7 @@
                 <w:sz w:val="16"/>
                 <w:szCs w:val="16"/>
               </w:rPr>
+              <w:lastRenderedPageBreak/>
               <w:t>Item</w:t>
             </w:r>
           </w:p>
@@ -10644,7 +10637,6 @@
                 <w:sz w:val="18"/>
                 <w:szCs w:val="18"/>
               </w:rPr>
-              <w:lastRenderedPageBreak/>
               <w:t>12</w:t>
             </w:r>
           </w:p>
@@ -11775,1284 +11767,42 @@
           </w:p>
         </w:tc>
       </w:tr>
-      <w:tr>
-        <w:trPr>
-          <w:cantSplit/>
-          <w:jc w:val="center"/>
-        </w:trPr>
-        <w:tc>
-          <w:tcPr>
-            <w:tcW w:w="143" w:type="pct"/>
-            <w:vAlign w:val="center"/>
-          </w:tcPr>
-          <w:p>
-            <w:pPr>
-              <w:spacing w:line="240" w:lineRule="auto"/>
-              <w:jc w:val="center"/>
-              <w:rPr>
-                <w:rFonts w:cs="Arial"/>
-                <w:iCs/>
-                <w:sz w:val="18"/>
-                <w:szCs w:val="18"/>
-              </w:rPr>
-            </w:pPr>
-            <w:r>
-              <w:rPr>
-                <w:rFonts w:cs="Arial"/>
-                <w:iCs/>
-                <w:sz w:val="18"/>
-                <w:szCs w:val="18"/>
-              </w:rPr>
-              <w:t>15</w:t>
-            </w:r>
-          </w:p>
-        </w:tc>
-        <w:tc>
-          <w:tcPr>
-            <w:tcW w:w="133" w:type="pct"/>
-            <w:vAlign w:val="center"/>
-          </w:tcPr>
-          <w:p>
-            <w:pPr>
-              <w:spacing w:line="240" w:lineRule="auto"/>
-              <w:jc w:val="center"/>
-              <w:rPr>
-                <w:rFonts w:cs="Arial"/>
-                <w:iCs/>
-                <w:sz w:val="18"/>
-                <w:szCs w:val="18"/>
-              </w:rPr>
-            </w:pPr>
-            <w:r>
-              <w:rPr>
-                <w:rFonts w:cs="Arial"/>
-                <w:iCs/>
-                <w:sz w:val="18"/>
-                <w:szCs w:val="18"/>
-              </w:rPr>
-              <w:t>15</w:t>
-            </w:r>
-          </w:p>
-        </w:tc>
-        <w:tc>
-          <w:tcPr>
-            <w:tcW w:w="490" w:type="pct"/>
-            <w:vAlign w:val="center"/>
-          </w:tcPr>
-          <w:p>
-            <w:pPr>
-              <w:spacing w:line="240" w:lineRule="auto"/>
-              <w:jc w:val="center"/>
-              <w:rPr>
-                <w:rFonts w:cs="Arial"/>
-                <w:iCs/>
-                <w:sz w:val="18"/>
-                <w:szCs w:val="18"/>
-              </w:rPr>
-            </w:pPr>
-            <w:r>
-              <w:rPr>
-                <w:rFonts w:cs="Arial"/>
-                <w:iCs/>
-                <w:sz w:val="18"/>
-                <w:szCs w:val="18"/>
-              </w:rPr>
-              <w:t>Cadastrar</w:t>
-            </w:r>
-          </w:p>
-        </w:tc>
-        <w:tc>
-          <w:tcPr>
-            <w:tcW w:w="916" w:type="pct"/>
-            <w:vAlign w:val="center"/>
-          </w:tcPr>
-          <w:p>
-            <w:pPr>
-              <w:spacing w:line="240" w:lineRule="auto"/>
-              <w:jc w:val="center"/>
-              <w:rPr>
-                <w:rFonts w:cs="Arial"/>
-                <w:iCs/>
-                <w:sz w:val="18"/>
-                <w:szCs w:val="18"/>
-              </w:rPr>
-            </w:pPr>
-            <w:r>
-              <w:rPr>
-                <w:rFonts w:cs="Arial"/>
-                <w:iCs/>
-                <w:sz w:val="18"/>
-                <w:szCs w:val="18"/>
-              </w:rPr>
-              <w:t>Clique para efetuar o cadastro</w:t>
-            </w:r>
-          </w:p>
-        </w:tc>
-        <w:tc>
-          <w:tcPr>
-            <w:tcW w:w="178" w:type="pct"/>
-            <w:vAlign w:val="center"/>
-          </w:tcPr>
-          <w:p>
-            <w:pPr>
-              <w:spacing w:line="240" w:lineRule="auto"/>
-              <w:jc w:val="center"/>
-              <w:rPr>
-                <w:rFonts w:cs="Arial"/>
-                <w:iCs/>
-                <w:sz w:val="18"/>
-                <w:szCs w:val="18"/>
-              </w:rPr>
-            </w:pPr>
-            <w:r>
-              <w:rPr>
-                <w:rFonts w:cs="Arial"/>
-                <w:iCs/>
-                <w:sz w:val="18"/>
-                <w:szCs w:val="18"/>
-              </w:rPr>
-              <w:t>BTN</w:t>
-            </w:r>
-          </w:p>
-        </w:tc>
-        <w:tc>
-          <w:tcPr>
-            <w:tcW w:w="845" w:type="pct"/>
-            <w:vAlign w:val="center"/>
-          </w:tcPr>
-          <w:p>
-            <w:pPr>
-              <w:spacing w:line="240" w:lineRule="auto"/>
-              <w:jc w:val="center"/>
-              <w:rPr>
-                <w:rFonts w:cs="Arial"/>
-                <w:iCs/>
-                <w:sz w:val="18"/>
-                <w:szCs w:val="18"/>
-              </w:rPr>
-            </w:pPr>
-            <w:r>
-              <w:rPr>
-                <w:rFonts w:cs="Arial"/>
-                <w:iCs/>
-                <w:sz w:val="18"/>
-                <w:szCs w:val="18"/>
-              </w:rPr>
-              <w:t>Cadastrar</w:t>
-            </w:r>
-          </w:p>
-        </w:tc>
-        <w:tc>
-          <w:tcPr>
-            <w:tcW w:w="202" w:type="pct"/>
-            <w:vAlign w:val="center"/>
-          </w:tcPr>
-          <w:p>
-            <w:pPr>
-              <w:spacing w:line="240" w:lineRule="auto"/>
-              <w:jc w:val="center"/>
-              <w:rPr>
-                <w:rFonts w:cs="Arial"/>
-                <w:iCs/>
-                <w:sz w:val="18"/>
-                <w:szCs w:val="18"/>
-              </w:rPr>
-            </w:pPr>
-            <w:r>
-              <w:rPr>
-                <w:rFonts w:cs="Arial"/>
-                <w:iCs/>
-                <w:sz w:val="18"/>
-                <w:szCs w:val="18"/>
-              </w:rPr>
-              <w:t>N.A</w:t>
-            </w:r>
-          </w:p>
-        </w:tc>
-        <w:tc>
-          <w:tcPr>
-            <w:tcW w:w="223" w:type="pct"/>
-            <w:vAlign w:val="center"/>
-          </w:tcPr>
-          <w:p>
-            <w:pPr>
-              <w:spacing w:line="240" w:lineRule="auto"/>
-              <w:jc w:val="center"/>
-              <w:rPr>
-                <w:rFonts w:cs="Arial"/>
-                <w:iCs/>
-                <w:sz w:val="18"/>
-                <w:szCs w:val="18"/>
-              </w:rPr>
-            </w:pPr>
-            <w:r>
-              <w:rPr>
-                <w:rFonts w:cs="Arial"/>
-                <w:iCs/>
-                <w:sz w:val="18"/>
-                <w:szCs w:val="18"/>
-              </w:rPr>
-              <w:t>N.A</w:t>
-            </w:r>
-          </w:p>
-        </w:tc>
-        <w:tc>
-          <w:tcPr>
-            <w:tcW w:w="266" w:type="pct"/>
-            <w:vAlign w:val="center"/>
-          </w:tcPr>
-          <w:p>
-            <w:pPr>
-              <w:spacing w:line="240" w:lineRule="auto"/>
-              <w:jc w:val="center"/>
-              <w:rPr>
-                <w:rFonts w:cs="Arial"/>
-                <w:iCs/>
-                <w:sz w:val="18"/>
-                <w:szCs w:val="18"/>
-              </w:rPr>
-            </w:pPr>
-            <w:r>
-              <w:rPr>
-                <w:rFonts w:cs="Arial"/>
-                <w:iCs/>
-                <w:sz w:val="18"/>
-                <w:szCs w:val="18"/>
-              </w:rPr>
-              <w:t>N.A</w:t>
-            </w:r>
-          </w:p>
-        </w:tc>
-        <w:tc>
-          <w:tcPr>
-            <w:tcW w:w="89" w:type="pct"/>
-            <w:vAlign w:val="center"/>
-          </w:tcPr>
-          <w:p>
-            <w:pPr>
-              <w:spacing w:line="240" w:lineRule="auto"/>
-              <w:jc w:val="center"/>
-              <w:rPr>
-                <w:rFonts w:cs="Arial"/>
-                <w:iCs/>
-                <w:sz w:val="18"/>
-                <w:szCs w:val="18"/>
-              </w:rPr>
-            </w:pPr>
-            <w:r>
-              <w:rPr>
-                <w:rFonts w:cs="Arial"/>
-                <w:iCs/>
-                <w:sz w:val="18"/>
-                <w:szCs w:val="18"/>
-              </w:rPr>
-              <w:t>S</w:t>
-            </w:r>
-          </w:p>
-        </w:tc>
-        <w:tc>
-          <w:tcPr>
-            <w:tcW w:w="89" w:type="pct"/>
-            <w:vAlign w:val="center"/>
-          </w:tcPr>
-          <w:p>
-            <w:pPr>
-              <w:spacing w:line="240" w:lineRule="auto"/>
-              <w:jc w:val="center"/>
-              <w:rPr>
-                <w:rFonts w:cs="Arial"/>
-                <w:iCs/>
-                <w:sz w:val="18"/>
-                <w:szCs w:val="18"/>
-              </w:rPr>
-            </w:pPr>
-            <w:r>
-              <w:rPr>
-                <w:rFonts w:cs="Arial"/>
-                <w:iCs/>
-                <w:sz w:val="18"/>
-                <w:szCs w:val="18"/>
-              </w:rPr>
-              <w:t>S</w:t>
-            </w:r>
-          </w:p>
-        </w:tc>
-        <w:tc>
-          <w:tcPr>
-            <w:tcW w:w="178" w:type="pct"/>
-            <w:vAlign w:val="center"/>
-          </w:tcPr>
-          <w:p>
-            <w:pPr>
-              <w:spacing w:line="240" w:lineRule="auto"/>
-              <w:jc w:val="center"/>
-              <w:rPr>
-                <w:rFonts w:cs="Arial"/>
-                <w:iCs/>
-                <w:sz w:val="18"/>
-                <w:szCs w:val="18"/>
-              </w:rPr>
-            </w:pPr>
-            <w:r>
-              <w:rPr>
-                <w:rFonts w:cs="Arial"/>
-                <w:iCs/>
-                <w:sz w:val="18"/>
-                <w:szCs w:val="18"/>
-              </w:rPr>
-              <w:t>N.A</w:t>
-            </w:r>
-          </w:p>
-        </w:tc>
-        <w:tc>
-          <w:tcPr>
-            <w:tcW w:w="267" w:type="pct"/>
-            <w:vAlign w:val="center"/>
-          </w:tcPr>
-          <w:p>
-            <w:pPr>
-              <w:spacing w:line="240" w:lineRule="auto"/>
-              <w:jc w:val="center"/>
-              <w:rPr>
-                <w:rFonts w:cs="Arial"/>
-                <w:iCs/>
-                <w:sz w:val="18"/>
-                <w:szCs w:val="18"/>
-              </w:rPr>
-            </w:pPr>
-            <w:r>
-              <w:rPr>
-                <w:rFonts w:cs="Arial"/>
-                <w:iCs/>
-                <w:sz w:val="18"/>
-                <w:szCs w:val="18"/>
-              </w:rPr>
-              <w:t>N.A</w:t>
-            </w:r>
-          </w:p>
-        </w:tc>
-        <w:tc>
-          <w:tcPr>
-            <w:tcW w:w="981" w:type="pct"/>
-            <w:vAlign w:val="center"/>
-          </w:tcPr>
-          <w:p>
-            <w:pPr>
-              <w:spacing w:line="240" w:lineRule="auto"/>
-              <w:jc w:val="center"/>
-              <w:rPr>
-                <w:rFonts w:cs="Arial"/>
-                <w:iCs/>
-                <w:sz w:val="18"/>
-                <w:szCs w:val="18"/>
-              </w:rPr>
-            </w:pPr>
-            <w:r>
-              <w:rPr>
-                <w:rFonts w:cs="Arial"/>
-                <w:iCs/>
-                <w:sz w:val="18"/>
-                <w:szCs w:val="18"/>
-              </w:rPr>
-              <w:t>N.A</w:t>
-            </w:r>
-          </w:p>
-        </w:tc>
-      </w:tr>
-      <w:tr>
-        <w:trPr>
-          <w:cantSplit/>
-          <w:jc w:val="center"/>
-        </w:trPr>
-        <w:tc>
-          <w:tcPr>
-            <w:tcW w:w="143" w:type="pct"/>
-            <w:vAlign w:val="center"/>
-          </w:tcPr>
-          <w:p>
-            <w:pPr>
-              <w:spacing w:line="240" w:lineRule="auto"/>
-              <w:jc w:val="center"/>
-              <w:rPr>
-                <w:rFonts w:cs="Arial"/>
-                <w:iCs/>
-                <w:sz w:val="18"/>
-                <w:szCs w:val="18"/>
-              </w:rPr>
-            </w:pPr>
-            <w:r>
-              <w:rPr>
-                <w:rFonts w:cs="Arial"/>
-                <w:iCs/>
-                <w:sz w:val="18"/>
-                <w:szCs w:val="18"/>
-              </w:rPr>
-              <w:t>16</w:t>
-            </w:r>
-          </w:p>
-        </w:tc>
-        <w:tc>
-          <w:tcPr>
-            <w:tcW w:w="133" w:type="pct"/>
-            <w:vAlign w:val="center"/>
-          </w:tcPr>
-          <w:p>
-            <w:pPr>
-              <w:spacing w:line="240" w:lineRule="auto"/>
-              <w:jc w:val="center"/>
-              <w:rPr>
-                <w:rFonts w:cs="Arial"/>
-                <w:iCs/>
-                <w:sz w:val="18"/>
-                <w:szCs w:val="18"/>
-              </w:rPr>
-            </w:pPr>
-            <w:r>
-              <w:rPr>
-                <w:rFonts w:cs="Arial"/>
-                <w:iCs/>
-                <w:sz w:val="18"/>
-                <w:szCs w:val="18"/>
-              </w:rPr>
-              <w:t>16</w:t>
-            </w:r>
-          </w:p>
-        </w:tc>
-        <w:tc>
-          <w:tcPr>
-            <w:tcW w:w="490" w:type="pct"/>
-            <w:vAlign w:val="center"/>
-          </w:tcPr>
-          <w:p>
-            <w:pPr>
-              <w:spacing w:line="240" w:lineRule="auto"/>
-              <w:jc w:val="center"/>
-              <w:rPr>
-                <w:rFonts w:cs="Arial"/>
-                <w:iCs/>
-                <w:sz w:val="18"/>
-                <w:szCs w:val="18"/>
-              </w:rPr>
-            </w:pPr>
-            <w:r>
-              <w:rPr>
-                <w:rFonts w:cs="Arial"/>
-                <w:iCs/>
-                <w:sz w:val="18"/>
-                <w:szCs w:val="18"/>
-              </w:rPr>
-              <w:t>Limpar</w:t>
-            </w:r>
-          </w:p>
-        </w:tc>
-        <w:tc>
-          <w:tcPr>
-            <w:tcW w:w="916" w:type="pct"/>
-            <w:vAlign w:val="center"/>
-          </w:tcPr>
-          <w:p>
-            <w:pPr>
-              <w:spacing w:line="240" w:lineRule="auto"/>
-              <w:jc w:val="center"/>
-              <w:rPr>
-                <w:rFonts w:cs="Arial"/>
-                <w:iCs/>
-                <w:sz w:val="18"/>
-                <w:szCs w:val="18"/>
-              </w:rPr>
-            </w:pPr>
-            <w:r>
-              <w:rPr>
-                <w:rFonts w:cs="Arial"/>
-                <w:iCs/>
-                <w:sz w:val="18"/>
-                <w:szCs w:val="18"/>
-              </w:rPr>
-              <w:t>Clique para limpar os campos</w:t>
-            </w:r>
-          </w:p>
-        </w:tc>
-        <w:tc>
-          <w:tcPr>
-            <w:tcW w:w="178" w:type="pct"/>
-            <w:vAlign w:val="center"/>
-          </w:tcPr>
-          <w:p>
-            <w:pPr>
-              <w:spacing w:line="240" w:lineRule="auto"/>
-              <w:jc w:val="center"/>
-              <w:rPr>
-                <w:rFonts w:cs="Arial"/>
-                <w:iCs/>
-                <w:sz w:val="18"/>
-                <w:szCs w:val="18"/>
-              </w:rPr>
-            </w:pPr>
-            <w:r>
-              <w:rPr>
-                <w:rFonts w:cs="Arial"/>
-                <w:iCs/>
-                <w:sz w:val="18"/>
-                <w:szCs w:val="18"/>
-              </w:rPr>
-              <w:t>BTN</w:t>
-            </w:r>
-          </w:p>
-        </w:tc>
-        <w:tc>
-          <w:tcPr>
-            <w:tcW w:w="845" w:type="pct"/>
-            <w:vAlign w:val="center"/>
-          </w:tcPr>
-          <w:p>
-            <w:pPr>
-              <w:spacing w:line="240" w:lineRule="auto"/>
-              <w:jc w:val="center"/>
-              <w:rPr>
-                <w:rFonts w:cs="Arial"/>
-                <w:iCs/>
-                <w:sz w:val="18"/>
-                <w:szCs w:val="18"/>
-              </w:rPr>
-            </w:pPr>
-            <w:r>
-              <w:rPr>
-                <w:rFonts w:cs="Arial"/>
-                <w:iCs/>
-                <w:sz w:val="18"/>
-                <w:szCs w:val="18"/>
-              </w:rPr>
-              <w:t>Limpar</w:t>
-            </w:r>
-          </w:p>
-        </w:tc>
-        <w:tc>
-          <w:tcPr>
-            <w:tcW w:w="202" w:type="pct"/>
-            <w:vAlign w:val="center"/>
-          </w:tcPr>
-          <w:p>
-            <w:pPr>
-              <w:spacing w:line="240" w:lineRule="auto"/>
-              <w:jc w:val="center"/>
-              <w:rPr>
-                <w:rFonts w:cs="Arial"/>
-                <w:iCs/>
-                <w:sz w:val="18"/>
-                <w:szCs w:val="18"/>
-              </w:rPr>
-            </w:pPr>
-            <w:r>
-              <w:rPr>
-                <w:rFonts w:cs="Arial"/>
-                <w:iCs/>
-                <w:sz w:val="18"/>
-                <w:szCs w:val="18"/>
-              </w:rPr>
-              <w:t>N.A</w:t>
-            </w:r>
-          </w:p>
-        </w:tc>
-        <w:tc>
-          <w:tcPr>
-            <w:tcW w:w="223" w:type="pct"/>
-            <w:vAlign w:val="center"/>
-          </w:tcPr>
-          <w:p>
-            <w:pPr>
-              <w:spacing w:line="240" w:lineRule="auto"/>
-              <w:jc w:val="center"/>
-              <w:rPr>
-                <w:rFonts w:cs="Arial"/>
-                <w:iCs/>
-                <w:sz w:val="18"/>
-                <w:szCs w:val="18"/>
-              </w:rPr>
-            </w:pPr>
-            <w:r>
-              <w:rPr>
-                <w:rFonts w:cs="Arial"/>
-                <w:iCs/>
-                <w:sz w:val="18"/>
-                <w:szCs w:val="18"/>
-              </w:rPr>
-              <w:t>N.A</w:t>
-            </w:r>
-          </w:p>
-        </w:tc>
-        <w:tc>
-          <w:tcPr>
-            <w:tcW w:w="266" w:type="pct"/>
-            <w:vAlign w:val="center"/>
-          </w:tcPr>
-          <w:p>
-            <w:pPr>
-              <w:spacing w:line="240" w:lineRule="auto"/>
-              <w:jc w:val="center"/>
-              <w:rPr>
-                <w:rFonts w:cs="Arial"/>
-                <w:iCs/>
-                <w:sz w:val="18"/>
-                <w:szCs w:val="18"/>
-              </w:rPr>
-            </w:pPr>
-            <w:r>
-              <w:rPr>
-                <w:rFonts w:cs="Arial"/>
-                <w:iCs/>
-                <w:sz w:val="18"/>
-                <w:szCs w:val="18"/>
-              </w:rPr>
-              <w:t>N.A</w:t>
-            </w:r>
-          </w:p>
-        </w:tc>
-        <w:tc>
-          <w:tcPr>
-            <w:tcW w:w="89" w:type="pct"/>
-            <w:vAlign w:val="center"/>
-          </w:tcPr>
-          <w:p>
-            <w:pPr>
-              <w:spacing w:line="240" w:lineRule="auto"/>
-              <w:jc w:val="center"/>
-              <w:rPr>
-                <w:rFonts w:cs="Arial"/>
-                <w:iCs/>
-                <w:sz w:val="18"/>
-                <w:szCs w:val="18"/>
-              </w:rPr>
-            </w:pPr>
-            <w:r>
-              <w:rPr>
-                <w:rFonts w:cs="Arial"/>
-                <w:iCs/>
-                <w:sz w:val="18"/>
-                <w:szCs w:val="18"/>
-              </w:rPr>
-              <w:t>S</w:t>
-            </w:r>
-          </w:p>
-        </w:tc>
-        <w:tc>
-          <w:tcPr>
-            <w:tcW w:w="89" w:type="pct"/>
-            <w:vAlign w:val="center"/>
-          </w:tcPr>
-          <w:p>
-            <w:pPr>
-              <w:spacing w:line="240" w:lineRule="auto"/>
-              <w:jc w:val="center"/>
-              <w:rPr>
-                <w:rFonts w:cs="Arial"/>
-                <w:iCs/>
-                <w:sz w:val="18"/>
-                <w:szCs w:val="18"/>
-              </w:rPr>
-            </w:pPr>
-            <w:r>
-              <w:rPr>
-                <w:rFonts w:cs="Arial"/>
-                <w:iCs/>
-                <w:sz w:val="18"/>
-                <w:szCs w:val="18"/>
-              </w:rPr>
-              <w:t>N</w:t>
-            </w:r>
-          </w:p>
-        </w:tc>
-        <w:tc>
-          <w:tcPr>
-            <w:tcW w:w="178" w:type="pct"/>
-            <w:vAlign w:val="center"/>
-          </w:tcPr>
-          <w:p>
-            <w:pPr>
-              <w:spacing w:line="240" w:lineRule="auto"/>
-              <w:jc w:val="center"/>
-              <w:rPr>
-                <w:rFonts w:cs="Arial"/>
-                <w:iCs/>
-                <w:sz w:val="18"/>
-                <w:szCs w:val="18"/>
-              </w:rPr>
-            </w:pPr>
-            <w:r>
-              <w:rPr>
-                <w:rFonts w:cs="Arial"/>
-                <w:iCs/>
-                <w:sz w:val="18"/>
-                <w:szCs w:val="18"/>
-              </w:rPr>
-              <w:t>N.A</w:t>
-            </w:r>
-          </w:p>
-        </w:tc>
-        <w:tc>
-          <w:tcPr>
-            <w:tcW w:w="267" w:type="pct"/>
-            <w:vAlign w:val="center"/>
-          </w:tcPr>
-          <w:p>
-            <w:pPr>
-              <w:spacing w:line="240" w:lineRule="auto"/>
-              <w:jc w:val="center"/>
-              <w:rPr>
-                <w:rFonts w:cs="Arial"/>
-                <w:iCs/>
-                <w:sz w:val="18"/>
-                <w:szCs w:val="18"/>
-              </w:rPr>
-            </w:pPr>
-            <w:r>
-              <w:rPr>
-                <w:rFonts w:cs="Arial"/>
-                <w:iCs/>
-                <w:sz w:val="18"/>
-                <w:szCs w:val="18"/>
-              </w:rPr>
-              <w:t>N.A</w:t>
-            </w:r>
-          </w:p>
-        </w:tc>
-        <w:tc>
-          <w:tcPr>
-            <w:tcW w:w="981" w:type="pct"/>
-            <w:vAlign w:val="center"/>
-          </w:tcPr>
-          <w:p>
-            <w:pPr>
-              <w:spacing w:line="240" w:lineRule="auto"/>
-              <w:jc w:val="center"/>
-              <w:rPr>
-                <w:rFonts w:cs="Arial"/>
-                <w:iCs/>
-                <w:sz w:val="18"/>
-                <w:szCs w:val="18"/>
-              </w:rPr>
-            </w:pPr>
-            <w:r>
-              <w:rPr>
-                <w:rFonts w:cs="Arial"/>
-                <w:iCs/>
-                <w:sz w:val="18"/>
-                <w:szCs w:val="18"/>
-              </w:rPr>
-              <w:t>N.A</w:t>
-            </w:r>
-          </w:p>
-        </w:tc>
-      </w:tr>
-      <w:tr>
-        <w:trPr>
-          <w:cantSplit/>
-          <w:jc w:val="center"/>
-        </w:trPr>
-        <w:tc>
-          <w:tcPr>
-            <w:tcW w:w="143" w:type="pct"/>
-            <w:vAlign w:val="center"/>
-          </w:tcPr>
-          <w:p>
-            <w:pPr>
-              <w:spacing w:line="240" w:lineRule="auto"/>
-              <w:jc w:val="center"/>
-              <w:rPr>
-                <w:rFonts w:cs="Arial"/>
-                <w:iCs/>
-                <w:sz w:val="18"/>
-                <w:szCs w:val="18"/>
-              </w:rPr>
-            </w:pPr>
-            <w:r>
-              <w:rPr>
-                <w:rFonts w:cs="Arial"/>
-                <w:iCs/>
-                <w:sz w:val="18"/>
-                <w:szCs w:val="18"/>
-              </w:rPr>
-              <w:t>17</w:t>
-            </w:r>
-          </w:p>
-        </w:tc>
-        <w:tc>
-          <w:tcPr>
-            <w:tcW w:w="133" w:type="pct"/>
-            <w:vAlign w:val="center"/>
-          </w:tcPr>
-          <w:p>
-            <w:pPr>
-              <w:spacing w:line="240" w:lineRule="auto"/>
-              <w:jc w:val="center"/>
-              <w:rPr>
-                <w:rFonts w:cs="Arial"/>
-                <w:iCs/>
-                <w:sz w:val="18"/>
-                <w:szCs w:val="18"/>
-              </w:rPr>
-            </w:pPr>
-            <w:r>
-              <w:rPr>
-                <w:rFonts w:cs="Arial"/>
-                <w:iCs/>
-                <w:sz w:val="18"/>
-                <w:szCs w:val="18"/>
-              </w:rPr>
-              <w:t>17</w:t>
-            </w:r>
-          </w:p>
-        </w:tc>
-        <w:tc>
-          <w:tcPr>
-            <w:tcW w:w="490" w:type="pct"/>
-            <w:vAlign w:val="center"/>
-          </w:tcPr>
-          <w:p>
-            <w:pPr>
-              <w:spacing w:line="240" w:lineRule="auto"/>
-              <w:jc w:val="center"/>
-              <w:rPr>
-                <w:rFonts w:cs="Arial"/>
-                <w:iCs/>
-                <w:sz w:val="18"/>
-                <w:szCs w:val="18"/>
-              </w:rPr>
-            </w:pPr>
-            <w:r>
-              <w:rPr>
-                <w:rFonts w:cs="Arial"/>
-                <w:iCs/>
-                <w:sz w:val="18"/>
-                <w:szCs w:val="18"/>
-              </w:rPr>
-              <w:t>Voltar</w:t>
-            </w:r>
-          </w:p>
-        </w:tc>
-        <w:tc>
-          <w:tcPr>
-            <w:tcW w:w="916" w:type="pct"/>
-            <w:vAlign w:val="center"/>
-          </w:tcPr>
-          <w:p>
-            <w:pPr>
-              <w:spacing w:line="240" w:lineRule="auto"/>
-              <w:jc w:val="center"/>
-              <w:rPr>
-                <w:rFonts w:cs="Arial"/>
-                <w:iCs/>
-                <w:sz w:val="18"/>
-                <w:szCs w:val="18"/>
-              </w:rPr>
-            </w:pPr>
-            <w:r>
-              <w:rPr>
-                <w:rFonts w:cs="Arial"/>
-                <w:iCs/>
-                <w:sz w:val="18"/>
-                <w:szCs w:val="18"/>
-              </w:rPr>
-              <w:t>Clique para voltar à tela de Login</w:t>
-            </w:r>
-          </w:p>
-        </w:tc>
-        <w:tc>
-          <w:tcPr>
-            <w:tcW w:w="178" w:type="pct"/>
-            <w:vAlign w:val="center"/>
-          </w:tcPr>
-          <w:p>
-            <w:pPr>
-              <w:spacing w:line="240" w:lineRule="auto"/>
-              <w:jc w:val="center"/>
-              <w:rPr>
-                <w:rFonts w:cs="Arial"/>
-                <w:iCs/>
-                <w:sz w:val="18"/>
-                <w:szCs w:val="18"/>
-              </w:rPr>
-            </w:pPr>
-            <w:r>
-              <w:rPr>
-                <w:rFonts w:cs="Arial"/>
-                <w:iCs/>
-                <w:sz w:val="18"/>
-                <w:szCs w:val="18"/>
-              </w:rPr>
-              <w:t>BTN</w:t>
-            </w:r>
-          </w:p>
-        </w:tc>
-        <w:tc>
-          <w:tcPr>
-            <w:tcW w:w="845" w:type="pct"/>
-            <w:vAlign w:val="center"/>
-          </w:tcPr>
-          <w:p>
-            <w:pPr>
-              <w:spacing w:line="240" w:lineRule="auto"/>
-              <w:jc w:val="center"/>
-              <w:rPr>
-                <w:rFonts w:cs="Arial"/>
-                <w:iCs/>
-                <w:sz w:val="18"/>
-                <w:szCs w:val="18"/>
-              </w:rPr>
-            </w:pPr>
-            <w:r>
-              <w:rPr>
-                <w:rFonts w:cs="Arial"/>
-                <w:iCs/>
-                <w:sz w:val="18"/>
-                <w:szCs w:val="18"/>
-              </w:rPr>
-              <w:t>Voltar</w:t>
-            </w:r>
-          </w:p>
-        </w:tc>
-        <w:tc>
-          <w:tcPr>
-            <w:tcW w:w="202" w:type="pct"/>
-            <w:vAlign w:val="center"/>
-          </w:tcPr>
-          <w:p>
-            <w:pPr>
-              <w:spacing w:line="240" w:lineRule="auto"/>
-              <w:jc w:val="center"/>
-              <w:rPr>
-                <w:rFonts w:cs="Arial"/>
-                <w:iCs/>
-                <w:sz w:val="18"/>
-                <w:szCs w:val="18"/>
-              </w:rPr>
-            </w:pPr>
-            <w:r>
-              <w:rPr>
-                <w:rFonts w:cs="Arial"/>
-                <w:iCs/>
-                <w:sz w:val="18"/>
-                <w:szCs w:val="18"/>
-              </w:rPr>
-              <w:t>N.A</w:t>
-            </w:r>
-          </w:p>
-        </w:tc>
-        <w:tc>
-          <w:tcPr>
-            <w:tcW w:w="223" w:type="pct"/>
-            <w:vAlign w:val="center"/>
-          </w:tcPr>
-          <w:p>
-            <w:pPr>
-              <w:spacing w:line="240" w:lineRule="auto"/>
-              <w:jc w:val="center"/>
-              <w:rPr>
-                <w:rFonts w:cs="Arial"/>
-                <w:iCs/>
-                <w:sz w:val="18"/>
-                <w:szCs w:val="18"/>
-              </w:rPr>
-            </w:pPr>
-            <w:r>
-              <w:rPr>
-                <w:rFonts w:cs="Arial"/>
-                <w:iCs/>
-                <w:sz w:val="18"/>
-                <w:szCs w:val="18"/>
-              </w:rPr>
-              <w:t>N.A</w:t>
-            </w:r>
-          </w:p>
-        </w:tc>
-        <w:tc>
-          <w:tcPr>
-            <w:tcW w:w="266" w:type="pct"/>
-            <w:vAlign w:val="center"/>
-          </w:tcPr>
-          <w:p>
-            <w:pPr>
-              <w:spacing w:line="240" w:lineRule="auto"/>
-              <w:jc w:val="center"/>
-              <w:rPr>
-                <w:rFonts w:cs="Arial"/>
-                <w:iCs/>
-                <w:sz w:val="18"/>
-                <w:szCs w:val="18"/>
-              </w:rPr>
-            </w:pPr>
-            <w:r>
-              <w:rPr>
-                <w:rFonts w:cs="Arial"/>
-                <w:iCs/>
-                <w:sz w:val="18"/>
-                <w:szCs w:val="18"/>
-              </w:rPr>
-              <w:t>N.A</w:t>
-            </w:r>
-          </w:p>
-        </w:tc>
-        <w:tc>
-          <w:tcPr>
-            <w:tcW w:w="89" w:type="pct"/>
-            <w:vAlign w:val="center"/>
-          </w:tcPr>
-          <w:p>
-            <w:pPr>
-              <w:spacing w:line="240" w:lineRule="auto"/>
-              <w:jc w:val="center"/>
-              <w:rPr>
-                <w:rFonts w:cs="Arial"/>
-                <w:iCs/>
-                <w:sz w:val="18"/>
-                <w:szCs w:val="18"/>
-              </w:rPr>
-            </w:pPr>
-            <w:r>
-              <w:rPr>
-                <w:rFonts w:cs="Arial"/>
-                <w:iCs/>
-                <w:sz w:val="18"/>
-                <w:szCs w:val="18"/>
-              </w:rPr>
-              <w:t>S</w:t>
-            </w:r>
-          </w:p>
-        </w:tc>
-        <w:tc>
-          <w:tcPr>
-            <w:tcW w:w="89" w:type="pct"/>
-            <w:vAlign w:val="center"/>
-          </w:tcPr>
-          <w:p>
-            <w:pPr>
-              <w:spacing w:line="240" w:lineRule="auto"/>
-              <w:jc w:val="center"/>
-              <w:rPr>
-                <w:rFonts w:cs="Arial"/>
-                <w:iCs/>
-                <w:sz w:val="18"/>
-                <w:szCs w:val="18"/>
-              </w:rPr>
-            </w:pPr>
-            <w:r>
-              <w:rPr>
-                <w:rFonts w:cs="Arial"/>
-                <w:iCs/>
-                <w:sz w:val="18"/>
-                <w:szCs w:val="18"/>
-              </w:rPr>
-              <w:t>N</w:t>
-            </w:r>
-          </w:p>
-        </w:tc>
-        <w:tc>
-          <w:tcPr>
-            <w:tcW w:w="178" w:type="pct"/>
-            <w:vAlign w:val="center"/>
-          </w:tcPr>
-          <w:p>
-            <w:pPr>
-              <w:spacing w:line="240" w:lineRule="auto"/>
-              <w:jc w:val="center"/>
-              <w:rPr>
-                <w:rFonts w:cs="Arial"/>
-                <w:iCs/>
-                <w:sz w:val="18"/>
-                <w:szCs w:val="18"/>
-              </w:rPr>
-            </w:pPr>
-            <w:r>
-              <w:rPr>
-                <w:rFonts w:cs="Arial"/>
-                <w:iCs/>
-                <w:sz w:val="18"/>
-                <w:szCs w:val="18"/>
-              </w:rPr>
-              <w:t>N.A</w:t>
-            </w:r>
-          </w:p>
-        </w:tc>
-        <w:tc>
-          <w:tcPr>
-            <w:tcW w:w="267" w:type="pct"/>
-            <w:vAlign w:val="center"/>
-          </w:tcPr>
-          <w:p>
-            <w:pPr>
-              <w:spacing w:line="240" w:lineRule="auto"/>
-              <w:jc w:val="center"/>
-              <w:rPr>
-                <w:rFonts w:cs="Arial"/>
-                <w:iCs/>
-                <w:sz w:val="18"/>
-                <w:szCs w:val="18"/>
-              </w:rPr>
-            </w:pPr>
-            <w:r>
-              <w:rPr>
-                <w:rFonts w:cs="Arial"/>
-                <w:iCs/>
-                <w:sz w:val="18"/>
-                <w:szCs w:val="18"/>
-              </w:rPr>
-              <w:t>N.A</w:t>
-            </w:r>
-          </w:p>
-        </w:tc>
-        <w:tc>
-          <w:tcPr>
-            <w:tcW w:w="981" w:type="pct"/>
-            <w:vAlign w:val="center"/>
-          </w:tcPr>
-          <w:p>
-            <w:pPr>
-              <w:spacing w:line="240" w:lineRule="auto"/>
-              <w:jc w:val="center"/>
-              <w:rPr>
-                <w:rFonts w:cs="Arial"/>
-                <w:iCs/>
-                <w:sz w:val="18"/>
-                <w:szCs w:val="18"/>
-              </w:rPr>
-            </w:pPr>
-            <w:r>
-              <w:rPr>
-                <w:rFonts w:cs="Arial"/>
-                <w:iCs/>
-                <w:sz w:val="18"/>
-                <w:szCs w:val="18"/>
-              </w:rPr>
-              <w:t>N.A</w:t>
-            </w:r>
-          </w:p>
-        </w:tc>
-      </w:tr>
     </w:tbl>
+    <w:p/>
     <w:p>
       <w:pPr>
-        <w:pStyle w:val="Ttulo1"/>
-        <w:numPr>
-          <w:ilvl w:val="0"/>
-          <w:numId w:val="0"/>
-        </w:numPr>
-      </w:pPr>
+        <w:pStyle w:val="Ttulo2"/>
+      </w:pPr>
+      <w:r>
+        <w:lastRenderedPageBreak/>
+        <w:t>PT3</w:t>
+      </w:r>
+      <w:r>
+        <w:t xml:space="preserve">. </w:t>
+      </w:r>
+      <w:r>
+        <w:t>ALTERAR LIVROS</w:t>
+      </w:r>
     </w:p>
+    <w:p/>
     <w:p>
       <w:pPr>
-        <w:pStyle w:val="Ttulo1"/>
-        <w:numPr>
-          <w:ilvl w:val="0"/>
-          <w:numId w:val="0"/>
-        </w:numPr>
-      </w:pPr>
-    </w:p>
-    <w:p>
-      <w:pPr>
-        <w:pStyle w:val="Ttulo1"/>
-        <w:numPr>
-          <w:ilvl w:val="0"/>
-          <w:numId w:val="0"/>
-        </w:numPr>
-      </w:pPr>
-    </w:p>
-    <w:p>
-      <w:pPr>
-        <w:pStyle w:val="Ttulo1"/>
-        <w:numPr>
-          <w:ilvl w:val="0"/>
-          <w:numId w:val="0"/>
-        </w:numPr>
-      </w:pPr>
-    </w:p>
-    <w:p>
-      <w:pPr>
-        <w:pStyle w:val="Ttulo1"/>
-        <w:numPr>
-          <w:ilvl w:val="0"/>
-          <w:numId w:val="0"/>
-        </w:numPr>
-      </w:pPr>
-    </w:p>
-    <w:p>
-      <w:pPr>
-        <w:pStyle w:val="Ttulo1"/>
-        <w:numPr>
-          <w:ilvl w:val="0"/>
-          <w:numId w:val="0"/>
-        </w:numPr>
-      </w:pPr>
-    </w:p>
-    <w:p>
-      <w:pPr>
-        <w:pStyle w:val="Ttulo1"/>
-        <w:numPr>
-          <w:ilvl w:val="0"/>
-          <w:numId w:val="0"/>
-        </w:numPr>
-      </w:pPr>
-    </w:p>
-    <w:p>
-      <w:pPr>
-        <w:pStyle w:val="Ttulo1"/>
-        <w:numPr>
-          <w:ilvl w:val="0"/>
-          <w:numId w:val="0"/>
-        </w:numPr>
-      </w:pPr>
-    </w:p>
-    <w:p>
-      <w:pPr>
-        <w:pStyle w:val="Ttulo1"/>
-        <w:numPr>
-          <w:ilvl w:val="0"/>
-          <w:numId w:val="0"/>
-        </w:numPr>
-      </w:pPr>
-    </w:p>
-    <w:p>
-      <w:pPr>
-        <w:pStyle w:val="Ttulo1"/>
-        <w:numPr>
-          <w:ilvl w:val="0"/>
-          <w:numId w:val="0"/>
-        </w:numPr>
-      </w:pPr>
-    </w:p>
-    <w:p>
-      <w:pPr>
-        <w:pStyle w:val="Ttulo1"/>
-        <w:numPr>
-          <w:ilvl w:val="0"/>
-          <w:numId w:val="0"/>
-        </w:numPr>
-      </w:pPr>
-    </w:p>
-    <w:p>
-      <w:pPr>
-        <w:pStyle w:val="Ttulo1"/>
-        <w:numPr>
-          <w:ilvl w:val="0"/>
-          <w:numId w:val="0"/>
-        </w:numPr>
-      </w:pPr>
-    </w:p>
-    <w:p>
-      <w:pPr>
-        <w:pStyle w:val="Ttulo1"/>
-        <w:numPr>
-          <w:ilvl w:val="0"/>
-          <w:numId w:val="0"/>
-        </w:numPr>
-      </w:pPr>
-    </w:p>
-    <w:p>
-      <w:pPr>
-        <w:pStyle w:val="Ttulo1"/>
-        <w:numPr>
-          <w:ilvl w:val="0"/>
-          <w:numId w:val="0"/>
-        </w:numPr>
-      </w:pPr>
+        <w:pStyle w:val="Ttulo2"/>
+      </w:pPr>
+      <w:r>
+        <w:t>PT4</w:t>
+      </w:r>
+      <w:r>
+        <w:t xml:space="preserve">. </w:t>
+      </w:r>
+      <w:r>
+        <w:t>EXCLUIR</w:t>
+      </w:r>
+      <w:r>
+        <w:t xml:space="preserve"> LIVROS</w:t>
+      </w:r>
+      <w:bookmarkStart w:id="4" w:name="_GoBack"/>
+      <w:bookmarkEnd w:id="4"/>
     </w:p>
     <w:p/>
     <w:p/>
@@ -13063,7 +11813,7 @@
       <w:pPr>
         <w:pStyle w:val="Ttulo1"/>
       </w:pPr>
-      <w:bookmarkStart w:id="5" w:name="_Toc479062562"/>
+      <w:bookmarkStart w:id="5" w:name="_Toc479606348"/>
       <w:r>
         <w:t>LEGENDA</w:t>
       </w:r>
@@ -13567,7 +12317,7 @@
         <w:sz w:val="20"/>
         <w:szCs w:val="20"/>
       </w:rPr>
-      <w:t>10</w:t>
+      <w:t>9</w:t>
     </w:r>
     <w:r>
       <w:rPr>
@@ -15898,7 +14648,7 @@
 </file>
 
 <file path=customXml/itemProps1.xml><?xml version="1.0" encoding="utf-8"?>
-<ds:datastoreItem xmlns:ds="http://schemas.openxmlformats.org/officeDocument/2006/customXml" ds:itemID="{ABFEE30E-EE1C-44D3-A404-09F41DEBC988}">
+<ds:datastoreItem xmlns:ds="http://schemas.openxmlformats.org/officeDocument/2006/customXml" ds:itemID="{30FCD61A-1FDE-4C71-8406-86E542B28197}">
   <ds:schemaRefs>
     <ds:schemaRef ds:uri="http://schemas.openxmlformats.org/officeDocument/2006/bibliography"/>
   </ds:schemaRefs>

</xml_diff>